<commit_message>
Revisão dos documentos e alterações
</commit_message>
<xml_diff>
--- a/Modela/Plano de Projeto - Industrial.docx
+++ b/Modela/Plano de Projeto - Industrial.docx
@@ -119,14 +119,22 @@
         <w:rPr>
           <w:lang w:val="pt-BR"/>
         </w:rPr>
-        <w:t>, com a finalidade de um total controle e diminuição de gastos extras</w:t>
+        <w:t>, com</w:t>
       </w:r>
       <w:r>
         <w:rPr>
           <w:lang w:val="pt-BR"/>
         </w:rPr>
-        <w:t xml:space="preserve">. </w:t>
+        <w:t xml:space="preserve"> a finalidade de um maior controle dos gastos para a produção dos produtos finais e cálculo de custos dos mesmos.</w:t>
       </w:r>
+    </w:p>
+    <w:p>
+      <w:pPr>
+        <w:ind w:left="360"/>
+        <w:rPr>
+          <w:lang w:val="pt-BR"/>
+        </w:rPr>
+      </w:pPr>
     </w:p>
     <w:p>
       <w:pPr>
@@ -159,98 +167,31 @@
         </w:rPr>
         <w:t>Ingrid Carvalho</w:t>
       </w:r>
-    </w:p>
-    <w:p>
-      <w:pPr>
-        <w:ind w:left="360"/>
-        <w:rPr>
-          <w:lang w:val="pt-BR"/>
-        </w:rPr>
-      </w:pPr>
       <w:r>
         <w:rPr>
           <w:lang w:val="pt-BR"/>
         </w:rPr>
-        <w:t>Bruno César</w:t>
+        <w:t xml:space="preserve"> - responsável pela documentação, criação dos requisitos e desenvolvimento.</w:t>
       </w:r>
     </w:p>
     <w:p>
       <w:pPr>
-        <w:pStyle w:val="InfoBlue"/>
-        <w:jc w:val="both"/>
-        <w:rPr>
-          <w:lang w:val="pt-BR"/>
-        </w:rPr>
-      </w:pPr>
-      <w:proofErr w:type="gramStart"/>
+        <w:ind w:left="360"/>
+        <w:rPr>
+          <w:lang w:val="pt-BR"/>
+        </w:rPr>
+      </w:pPr>
       <w:r>
         <w:rPr>
           <w:lang w:val="pt-BR"/>
         </w:rPr>
-        <w:t>[</w:t>
+        <w:t>Bruno César</w:t>
       </w:r>
       <w:r>
         <w:rPr>
           <w:lang w:val="pt-BR"/>
         </w:rPr>
-        <w:t>Apresente a equipe do projeto, membros da equipe e papéis que eles desempenharão durante este projeto</w:t>
-      </w:r>
-      <w:r>
-        <w:rPr>
-          <w:lang w:val="pt-BR"/>
-        </w:rPr>
-        <w:t>.</w:t>
-      </w:r>
-      <w:proofErr w:type="gramEnd"/>
-      <w:r>
-        <w:rPr>
-          <w:lang w:val="pt-BR"/>
-        </w:rPr>
-        <w:t xml:space="preserve"> </w:t>
-      </w:r>
-      <w:r>
-        <w:rPr>
-          <w:lang w:val="pt-BR"/>
-        </w:rPr>
-        <w:t>Se aplicável, apresente as áreas de trabalho, domínios ou pacotes de trabalho técnico que serão alocados a cada membro da equipe</w:t>
-      </w:r>
-      <w:r>
-        <w:rPr>
-          <w:lang w:val="pt-BR"/>
-        </w:rPr>
-        <w:t xml:space="preserve">. </w:t>
-      </w:r>
-      <w:r>
-        <w:rPr>
-          <w:lang w:val="pt-BR"/>
-        </w:rPr>
-        <w:t xml:space="preserve">Apresente projetos vizinhos, relacionamentos e canais de comunicação. Se o projeto for </w:t>
-      </w:r>
-      <w:proofErr w:type="gramStart"/>
-      <w:r>
-        <w:rPr>
-          <w:lang w:val="pt-BR"/>
-        </w:rPr>
-        <w:t>apresentado</w:t>
-      </w:r>
-      <w:proofErr w:type="gramEnd"/>
-      <w:r>
-        <w:rPr>
-          <w:lang w:val="pt-BR"/>
-        </w:rPr>
-        <w:t xml:space="preserve"> em algum outro lugar, referencie a localização com um link</w:t>
-      </w:r>
-      <w:r>
-        <w:rPr>
-          <w:lang w:val="pt-BR"/>
-        </w:rPr>
-        <w:t>.</w:t>
-      </w:r>
-      <w:r>
-        <w:rPr>
-          <w:lang w:val="pt-BR"/>
-        </w:rPr>
-        <w:t>]</w:t>
+        <w:t xml:space="preserve"> – responsável pela documentação e desenvolvimento.</w:t>
       </w:r>
     </w:p>
     <w:p>
@@ -333,23 +274,7 @@
       </w:r>
       <w:proofErr w:type="spellEnd"/>
       <w:r>
-        <w:t xml:space="preserve"> </w:t>
-      </w:r>
-      <w:proofErr w:type="spellStart"/>
-      <w:r>
-        <w:t>Kanban</w:t>
-      </w:r>
-      <w:proofErr w:type="spellEnd"/>
-      <w:r>
-        <w:t xml:space="preserve"> </w:t>
-      </w:r>
-      <w:proofErr w:type="spellStart"/>
-      <w:r>
-        <w:t>para</w:t>
-      </w:r>
-      <w:proofErr w:type="spellEnd"/>
-      <w:r>
-        <w:t xml:space="preserve"> </w:t>
+        <w:t xml:space="preserve"> Kanban para </w:t>
       </w:r>
       <w:proofErr w:type="spellStart"/>
       <w:r>
@@ -412,93 +337,6 @@
     </w:p>
     <w:p>
       <w:pPr>
-        <w:ind w:left="360"/>
-        <w:rPr>
-          <w:lang w:val="pt-BR"/>
-        </w:rPr>
-      </w:pPr>
-    </w:p>
-    <w:p>
-      <w:pPr>
-        <w:pStyle w:val="InfoBlue"/>
-        <w:jc w:val="both"/>
-        <w:rPr>
-          <w:lang w:val="pt-BR"/>
-        </w:rPr>
-      </w:pPr>
-      <w:proofErr w:type="gramStart"/>
-      <w:r>
-        <w:rPr>
-          <w:lang w:val="pt-BR"/>
-        </w:rPr>
-        <w:t>[</w:t>
-      </w:r>
-      <w:r>
-        <w:rPr>
-          <w:lang w:val="pt-BR"/>
-        </w:rPr>
-        <w:t>Descreva ou referencie quais práticas de gerenciamento ou técnicas serão usados no projeto, como desenvolvimento iterativo, integração contínua e testes independentes e liste qualquer mudança ou configuração particular ao projeto</w:t>
-      </w:r>
-      <w:r>
-        <w:rPr>
-          <w:lang w:val="pt-BR"/>
-        </w:rPr>
-        <w:t>.</w:t>
-      </w:r>
-      <w:proofErr w:type="gramEnd"/>
-      <w:r>
-        <w:rPr>
-          <w:lang w:val="pt-BR"/>
-        </w:rPr>
-        <w:t xml:space="preserve"> </w:t>
-      </w:r>
-      <w:r>
-        <w:rPr>
-          <w:lang w:val="pt-BR"/>
-        </w:rPr>
-        <w:t>Especifique como você irá rastrear o progresso de cada prática</w:t>
-      </w:r>
-      <w:r>
-        <w:rPr>
-          <w:lang w:val="pt-BR"/>
-        </w:rPr>
-        <w:t>.</w:t>
-      </w:r>
-      <w:r>
-        <w:rPr>
-          <w:lang w:val="pt-BR"/>
-        </w:rPr>
-        <w:t xml:space="preserve"> Como, por exemplo, para desenvolvimento iterativo, o time pode decidir usar avaliações de iterações ou relatórios de </w:t>
-      </w:r>
-      <w:proofErr w:type="spellStart"/>
-      <w:r>
-        <w:rPr>
-          <w:lang w:val="pt-BR"/>
-        </w:rPr>
-        <w:t>burndown</w:t>
-      </w:r>
-      <w:proofErr w:type="spellEnd"/>
-      <w:r>
-        <w:rPr>
-          <w:lang w:val="pt-BR"/>
-        </w:rPr>
-        <w:t xml:space="preserve"> de iteração e coletar métricas como velocidade (pontos por item de trabalho / iteração</w:t>
-      </w:r>
-      <w:r>
-        <w:rPr>
-          <w:lang w:val="pt-BR"/>
-        </w:rPr>
-        <w:t>)</w:t>
-      </w:r>
-      <w:r>
-        <w:rPr>
-          <w:lang w:val="pt-BR"/>
-        </w:rPr>
-        <w:t>.</w:t>
-      </w:r>
-    </w:p>
-    <w:p>
-      <w:pPr>
         <w:pStyle w:val="Ttulo1"/>
         <w:rPr>
           <w:lang w:val="pt-BR"/>
@@ -510,41 +348,10 @@
         </w:rPr>
         <w:t>Marcos e objetivos do projeto</w:t>
       </w:r>
+      <w:bookmarkStart w:id="7" w:name="_GoBack"/>
       <w:bookmarkEnd w:id="5"/>
       <w:bookmarkEnd w:id="6"/>
-    </w:p>
-    <w:p>
-      <w:pPr>
-        <w:pStyle w:val="InfoBlue"/>
-        <w:jc w:val="both"/>
-        <w:rPr>
-          <w:lang w:val="pt-BR"/>
-        </w:rPr>
-      </w:pPr>
-      <w:r>
-        <w:rPr>
-          <w:lang w:val="pt-BR"/>
-        </w:rPr>
-        <w:t>[</w:t>
-      </w:r>
-      <w:r>
-        <w:rPr>
-          <w:lang w:val="pt-BR"/>
-        </w:rPr>
-        <w:t>Defina e descreva os objetivos de alto nível para as iterações e defina marcos. Por exemplo, use a seguinte tabela para</w:t>
-      </w:r>
-      <w:r>
-        <w:rPr>
-          <w:lang w:val="pt-BR"/>
-        </w:rPr>
-        <w:t xml:space="preserve"> dispor o cronograma. Se necessário, você pode agrupar as iterações em fases e usar uma tabela separada para cada fase</w:t>
-      </w:r>
-      <w:r>
-        <w:rPr>
-          <w:lang w:val="pt-BR"/>
-        </w:rPr>
-        <w:t>]</w:t>
-      </w:r>
+      <w:bookmarkEnd w:id="7"/>
     </w:p>
     <w:p>
       <w:pPr>
@@ -976,14 +783,7 @@
               <w:rPr>
                 <w:lang w:val="pt-BR"/>
               </w:rPr>
-              <w:t xml:space="preserve">Capturar casos de uso para 80% dos requisitos </w:t>
-            </w:r>
-            <w:r>
-              <w:rPr>
-                <w:lang w:val="pt-BR"/>
-              </w:rPr>
-              <w:lastRenderedPageBreak/>
-              <w:t>funcionais</w:t>
+              <w:t>Capturar casos de uso para 80% dos requisitos funcionais</w:t>
             </w:r>
           </w:p>
           <w:p>
@@ -1057,7 +857,6 @@
               <w:rPr>
                 <w:lang w:val="pt-BR"/>
               </w:rPr>
-              <w:lastRenderedPageBreak/>
               <w:t>19/03/2018</w:t>
             </w:r>
           </w:p>
@@ -1104,7 +903,6 @@
               <w:rPr>
                 <w:lang w:val="pt-BR"/>
               </w:rPr>
-              <w:lastRenderedPageBreak/>
               <w:t>I3</w:t>
             </w:r>
           </w:p>
@@ -1320,6 +1118,7 @@
               <w:rPr>
                 <w:lang w:val="pt-BR"/>
               </w:rPr>
+              <w:lastRenderedPageBreak/>
               <w:t>Adaptar o software para operar no ambiente de usuário</w:t>
             </w:r>
           </w:p>
@@ -1424,6 +1223,7 @@
               <w:rPr>
                 <w:lang w:val="pt-BR"/>
               </w:rPr>
+              <w:lastRenderedPageBreak/>
               <w:t>04/06/2018</w:t>
             </w:r>
           </w:p>
@@ -1498,8 +1298,6 @@
           <w:t>https://www.000webhost.com/</w:t>
         </w:r>
       </w:hyperlink>
-      <w:bookmarkStart w:id="7" w:name="_GoBack"/>
-      <w:bookmarkEnd w:id="7"/>
     </w:p>
     <w:p>
       <w:pPr>
@@ -1926,13 +1724,8 @@
           <w:r>
             <w:fldChar w:fldCharType="separate"/>
           </w:r>
-          <w:proofErr w:type="spellStart"/>
           <w:r>
-            <w:t>Sistema</w:t>
-          </w:r>
-          <w:proofErr w:type="spellEnd"/>
-          <w:r>
-            <w:t xml:space="preserve"> Industrial</w:t>
+            <w:t>Sistema Industrial</w:t>
           </w:r>
           <w:r>
             <w:fldChar w:fldCharType="end"/>

</xml_diff>